<commit_message>
Added "EXTERNAL INTERFACE REQUIREMENTS" section
ToDo: Insert mockups
</commit_message>
<xml_diff>
--- a/RASD2.docx
+++ b/RASD2.docx
@@ -5,6 +5,40 @@
     <w:p>
       <w:pPr>
         <w:rPr>
+          <w:lang w:val="en-GB"/>
+        </w:rPr>
+      </w:pPr>
+      <w:r>
+        <w:rPr>
+          <w:lang w:val="en-GB"/>
+        </w:rPr>
+        <w:t xml:space="preserve">TODO: </w:t>
+      </w:r>
+      <w:proofErr w:type="spellStart"/>
+      <w:r>
+        <w:rPr>
+          <w:lang w:val="en-GB"/>
+        </w:rPr>
+        <w:t>Eliminare</w:t>
+      </w:r>
+      <w:proofErr w:type="spellEnd"/>
+      <w:r>
+        <w:rPr>
+          <w:lang w:val="en-GB"/>
+        </w:rPr>
+        <w:t xml:space="preserve"> credit card dal Class Diagram</w:t>
+      </w:r>
+    </w:p>
+    <w:p>
+      <w:pPr>
+        <w:rPr>
+          <w:lang w:val="en-US"/>
+        </w:rPr>
+      </w:pPr>
+    </w:p>
+    <w:p>
+      <w:pPr>
+        <w:rPr>
           <w:lang w:val="en-US"/>
         </w:rPr>
       </w:pPr>
@@ -20,13 +54,6 @@
         </w:rPr>
         <w:t>INTRODUCTION</w:t>
       </w:r>
-    </w:p>
-    <w:p>
-      <w:pPr>
-        <w:rPr>
-          <w:lang w:val="en-US"/>
-        </w:rPr>
-      </w:pPr>
     </w:p>
     <w:p>
       <w:pPr>
@@ -850,7 +877,6 @@
           <w:szCs w:val="24"/>
           <w:lang w:val="en-US"/>
         </w:rPr>
-        <w:lastRenderedPageBreak/>
         <w:t xml:space="preserve">The </w:t>
       </w:r>
       <w:r>
@@ -1369,6 +1395,15 @@
         </w:rPr>
         <w:t>a person that is logged in the system and can create meetings</w:t>
       </w:r>
+      <w:r>
+        <w:rPr>
+          <w:rFonts w:asciiTheme="minorHAnsi" w:hAnsiTheme="minorHAnsi"/>
+          <w:sz w:val="24"/>
+          <w:szCs w:val="24"/>
+          <w:lang w:val="en-US"/>
+        </w:rPr>
+        <w:t>.</w:t>
+      </w:r>
     </w:p>
     <w:p>
       <w:pPr>
@@ -1391,7 +1426,7 @@
           <w:szCs w:val="24"/>
           <w:lang w:val="en-US"/>
         </w:rPr>
-        <w:t>Meeting creator: a registered user that creates meetings.</w:t>
+        <w:t>Activity: an event that happens in the real world and that could be a meeting or a break.</w:t>
       </w:r>
     </w:p>
     <w:p>
@@ -1415,7 +1450,61 @@
           <w:szCs w:val="24"/>
           <w:lang w:val="en-US"/>
         </w:rPr>
-        <w:t xml:space="preserve">Meeting: an appointment that happens in the real world among the meeting creator and other people. It can be created, modified and deleted by the creator. </w:t>
+        <w:t xml:space="preserve">Meeting: an </w:t>
+      </w:r>
+      <w:r>
+        <w:rPr>
+          <w:rFonts w:asciiTheme="minorHAnsi" w:hAnsiTheme="minorHAnsi"/>
+          <w:sz w:val="24"/>
+          <w:szCs w:val="24"/>
+          <w:lang w:val="en-US"/>
+        </w:rPr>
+        <w:t>activity</w:t>
+      </w:r>
+      <w:r>
+        <w:rPr>
+          <w:rFonts w:asciiTheme="minorHAnsi" w:hAnsiTheme="minorHAnsi"/>
+          <w:sz w:val="24"/>
+          <w:szCs w:val="24"/>
+          <w:lang w:val="en-US"/>
+        </w:rPr>
+        <w:t xml:space="preserve"> among the </w:t>
+      </w:r>
+      <w:r>
+        <w:rPr>
+          <w:rFonts w:asciiTheme="minorHAnsi" w:hAnsiTheme="minorHAnsi"/>
+          <w:sz w:val="24"/>
+          <w:szCs w:val="24"/>
+          <w:lang w:val="en-US"/>
+        </w:rPr>
+        <w:t>registered user</w:t>
+      </w:r>
+      <w:r>
+        <w:rPr>
+          <w:rFonts w:asciiTheme="minorHAnsi" w:hAnsiTheme="minorHAnsi"/>
+          <w:sz w:val="24"/>
+          <w:szCs w:val="24"/>
+          <w:lang w:val="en-US"/>
+        </w:rPr>
+        <w:t xml:space="preserve"> and other people. It can be created, modified and deleted by the </w:t>
+      </w:r>
+      <w:r>
+        <w:rPr>
+          <w:rFonts w:asciiTheme="minorHAnsi" w:hAnsiTheme="minorHAnsi"/>
+          <w:sz w:val="24"/>
+          <w:szCs w:val="24"/>
+          <w:lang w:val="en-US"/>
+        </w:rPr>
+        <w:t>meeting’s creator</w:t>
+      </w:r>
+      <w:r>
+        <w:rPr>
+          <w:rFonts w:asciiTheme="minorHAnsi" w:hAnsiTheme="minorHAnsi"/>
+          <w:sz w:val="24"/>
+          <w:szCs w:val="24"/>
+          <w:lang w:val="en-US"/>
+        </w:rPr>
+        <w:t xml:space="preserve">. </w:t>
       </w:r>
     </w:p>
     <w:p>
@@ -1439,7 +1528,104 @@
           <w:szCs w:val="24"/>
           <w:lang w:val="en-US"/>
         </w:rPr>
+        <w:t>Break: an activity that a registered u</w:t>
+      </w:r>
+      <w:r>
+        <w:rPr>
+          <w:rFonts w:asciiTheme="minorHAnsi" w:hAnsiTheme="minorHAnsi"/>
+          <w:sz w:val="24"/>
+          <w:szCs w:val="24"/>
+          <w:lang w:val="en-US"/>
+        </w:rPr>
+        <w:t xml:space="preserve">ser can insert </w:t>
+      </w:r>
+      <w:proofErr w:type="gramStart"/>
+      <w:r>
+        <w:rPr>
+          <w:rFonts w:asciiTheme="minorHAnsi" w:hAnsiTheme="minorHAnsi"/>
+          <w:sz w:val="24"/>
+          <w:szCs w:val="24"/>
+          <w:lang w:val="en-US"/>
+        </w:rPr>
+        <w:t>in order to</w:t>
+      </w:r>
+      <w:proofErr w:type="gramEnd"/>
+      <w:r>
+        <w:rPr>
+          <w:rFonts w:asciiTheme="minorHAnsi" w:hAnsiTheme="minorHAnsi"/>
+          <w:sz w:val="24"/>
+          <w:szCs w:val="24"/>
+          <w:lang w:val="en-US"/>
+        </w:rPr>
+        <w:t xml:space="preserve"> manage it in a customizable way</w:t>
+      </w:r>
+    </w:p>
+    <w:p>
+      <w:pPr>
+        <w:pStyle w:val="p1"/>
+        <w:numPr>
+          <w:ilvl w:val="0"/>
+          <w:numId w:val="8"/>
+        </w:numPr>
+        <w:rPr>
+          <w:rFonts w:asciiTheme="minorHAnsi" w:hAnsiTheme="minorHAnsi"/>
+          <w:sz w:val="24"/>
+          <w:szCs w:val="24"/>
+          <w:lang w:val="en-US"/>
+        </w:rPr>
+      </w:pPr>
+      <w:r>
+        <w:rPr>
+          <w:rFonts w:asciiTheme="minorHAnsi" w:hAnsiTheme="minorHAnsi"/>
+          <w:sz w:val="24"/>
+          <w:szCs w:val="24"/>
+          <w:lang w:val="en-US"/>
+        </w:rPr>
         <w:t>Trip: it indicates the route and the travel means chosen, based on user’s preferences.</w:t>
+      </w:r>
+    </w:p>
+    <w:p>
+      <w:pPr>
+        <w:pStyle w:val="p1"/>
+        <w:numPr>
+          <w:ilvl w:val="0"/>
+          <w:numId w:val="8"/>
+        </w:numPr>
+        <w:rPr>
+          <w:rFonts w:asciiTheme="minorHAnsi" w:hAnsiTheme="minorHAnsi"/>
+          <w:sz w:val="24"/>
+          <w:szCs w:val="24"/>
+          <w:lang w:val="en-US"/>
+        </w:rPr>
+      </w:pPr>
+      <w:r>
+        <w:rPr>
+          <w:rFonts w:asciiTheme="minorHAnsi" w:hAnsiTheme="minorHAnsi"/>
+          <w:sz w:val="24"/>
+          <w:szCs w:val="24"/>
+          <w:lang w:val="en-US"/>
+        </w:rPr>
+        <w:t xml:space="preserve">Creation screen: the screen of the application in which the registered user </w:t>
+      </w:r>
+      <w:proofErr w:type="gramStart"/>
+      <w:r>
+        <w:rPr>
+          <w:rFonts w:asciiTheme="minorHAnsi" w:hAnsiTheme="minorHAnsi"/>
+          <w:sz w:val="24"/>
+          <w:szCs w:val="24"/>
+          <w:lang w:val="en-US"/>
+        </w:rPr>
+        <w:t>create</w:t>
+      </w:r>
+      <w:proofErr w:type="gramEnd"/>
+      <w:r>
+        <w:rPr>
+          <w:rFonts w:asciiTheme="minorHAnsi" w:hAnsiTheme="minorHAnsi"/>
+          <w:sz w:val="24"/>
+          <w:szCs w:val="24"/>
+          <w:lang w:val="en-US"/>
+        </w:rPr>
+        <w:t xml:space="preserve"> a meeting or a break and enters its related details.</w:t>
       </w:r>
     </w:p>
     <w:p>
@@ -2014,6 +2200,7 @@
         <w:rPr>
           <w:lang w:val="en-GB"/>
         </w:rPr>
+        <w:lastRenderedPageBreak/>
         <w:t>This document is s</w:t>
       </w:r>
       <w:r>
@@ -2072,29 +2259,763 @@
         <w:rPr>
           <w:lang w:val="en-GB"/>
         </w:rPr>
+        <w:t xml:space="preserve">It provides further information about the </w:t>
+      </w:r>
+      <w:r>
+        <w:rPr>
+          <w:lang w:val="en-GB"/>
+        </w:rPr>
+        <w:t>application</w:t>
+      </w:r>
+      <w:r>
+        <w:rPr>
+          <w:lang w:val="en-GB"/>
+        </w:rPr>
+        <w:t xml:space="preserve"> with a summary of major functions and </w:t>
+      </w:r>
+      <w:r>
+        <w:rPr>
+          <w:lang w:val="en-GB"/>
+        </w:rPr>
+        <w:t>it states all the assumptions and the constraints</w:t>
+      </w:r>
+      <w:r>
+        <w:rPr>
+          <w:lang w:val="en-GB"/>
+        </w:rPr>
+        <w:t xml:space="preserve"> </w:t>
+      </w:r>
+    </w:p>
+    <w:p>
+      <w:pPr>
+        <w:rPr>
+          <w:lang w:val="en-GB"/>
+        </w:rPr>
+      </w:pPr>
+      <w:r>
+        <w:rPr>
+          <w:lang w:val="en-GB"/>
+        </w:rPr>
+        <w:t>Section 3: Specific Requirements</w:t>
+      </w:r>
+    </w:p>
+    <w:p>
+      <w:pPr>
+        <w:rPr>
+          <w:lang w:val="en-GB"/>
+        </w:rPr>
+      </w:pPr>
+      <w:r>
+        <w:rPr>
+          <w:lang w:val="en-GB"/>
+        </w:rPr>
+        <w:t xml:space="preserve">In this part we include more details about the requirements </w:t>
+      </w:r>
+    </w:p>
+    <w:p>
+      <w:pPr>
+        <w:rPr>
+          <w:lang w:val="en-GB"/>
+        </w:rPr>
+      </w:pPr>
+      <w:r>
+        <w:rPr>
+          <w:lang w:val="en-GB"/>
+        </w:rPr>
+        <w:t>Section 4: Formal Analysis using Alloy</w:t>
+      </w:r>
+    </w:p>
+    <w:p>
+      <w:pPr>
+        <w:rPr>
+          <w:lang w:val="en-GB"/>
+        </w:rPr>
+      </w:pPr>
+      <w:r>
+        <w:rPr>
+          <w:lang w:val="en-GB"/>
+        </w:rPr>
+        <w:t>This section provides the Alloy model and all the proves that it supplies.</w:t>
+      </w:r>
+    </w:p>
+    <w:p>
+      <w:pPr>
+        <w:rPr>
+          <w:lang w:val="en-GB"/>
+        </w:rPr>
+      </w:pPr>
+      <w:r>
+        <w:rPr>
+          <w:lang w:val="en-GB"/>
+        </w:rPr>
+        <w:t>Section 5: Effort spent</w:t>
+      </w:r>
+    </w:p>
+    <w:p>
+      <w:pPr>
+        <w:rPr>
+          <w:lang w:val="en-GB"/>
+        </w:rPr>
+      </w:pPr>
+      <w:r>
+        <w:rPr>
+          <w:lang w:val="en-GB"/>
+        </w:rPr>
+        <w:t xml:space="preserve">Here are reported the information about the hours of work spent by each member of the group by doing this project </w:t>
+      </w:r>
+    </w:p>
+    <w:p>
+      <w:pPr>
+        <w:rPr>
+          <w:lang w:val="en-GB"/>
+        </w:rPr>
+      </w:pPr>
+      <w:r>
+        <w:rPr>
+          <w:lang w:val="en-GB"/>
+        </w:rPr>
+        <w:t>Section 6: References</w:t>
+      </w:r>
+    </w:p>
+    <w:p>
+      <w:pPr>
+        <w:rPr>
+          <w:lang w:val="en-GB"/>
+        </w:rPr>
+      </w:pPr>
+    </w:p>
+    <w:p>
+      <w:pPr>
+        <w:rPr>
+          <w:lang w:val="en-GB"/>
+        </w:rPr>
+      </w:pPr>
+      <w:r>
+        <w:rPr>
+          <w:lang w:val="en-GB"/>
+        </w:rPr>
+        <w:t>2. OVERALL DESCRIPTION</w:t>
+      </w:r>
+    </w:p>
+    <w:p>
+      <w:pPr>
+        <w:rPr>
+          <w:lang w:val="en-GB"/>
+        </w:rPr>
+      </w:pPr>
+    </w:p>
+    <w:p>
+      <w:pPr>
+        <w:rPr>
+          <w:lang w:val="en-GB"/>
+        </w:rPr>
+      </w:pPr>
+      <w:r>
+        <w:rPr>
+          <w:lang w:val="en-GB"/>
+        </w:rPr>
+        <w:t>2.1</w:t>
+      </w:r>
+      <w:r>
+        <w:rPr>
+          <w:lang w:val="en-GB"/>
+        </w:rPr>
+        <w:t xml:space="preserve"> </w:t>
+      </w:r>
+      <w:r>
+        <w:rPr>
+          <w:lang w:val="en-GB"/>
+        </w:rPr>
+        <w:t>PRODUCT</w:t>
+      </w:r>
+      <w:r>
+        <w:rPr>
+          <w:lang w:val="en-GB"/>
+        </w:rPr>
+        <w:t xml:space="preserve"> </w:t>
+      </w:r>
+      <w:r>
+        <w:rPr>
+          <w:lang w:val="en-GB"/>
+        </w:rPr>
+        <w:t>PERSPECTIVE</w:t>
+      </w:r>
+    </w:p>
+    <w:p>
+      <w:pPr>
+        <w:rPr>
+          <w:lang w:val="en-GB"/>
+        </w:rPr>
+      </w:pPr>
+    </w:p>
+    <w:p>
+      <w:pPr>
+        <w:rPr>
+          <w:lang w:val="en-GB"/>
+        </w:rPr>
+      </w:pPr>
+      <w:r>
+        <w:rPr>
+          <w:lang w:val="en-GB"/>
+        </w:rPr>
+        <w:t>Our application requires a smartphone (</w:t>
+      </w:r>
+      <w:proofErr w:type="spellStart"/>
+      <w:r>
+        <w:rPr>
+          <w:lang w:val="en-GB"/>
+        </w:rPr>
+        <w:t>iOs</w:t>
+      </w:r>
+      <w:proofErr w:type="spellEnd"/>
+      <w:r>
+        <w:rPr>
+          <w:lang w:val="en-GB"/>
+        </w:rPr>
+        <w:t xml:space="preserve">/Android) to be executed and it requires an internet connection </w:t>
+      </w:r>
+      <w:proofErr w:type="gramStart"/>
+      <w:r>
+        <w:rPr>
+          <w:lang w:val="en-GB"/>
+        </w:rPr>
+        <w:t>in order to</w:t>
+      </w:r>
+      <w:proofErr w:type="gramEnd"/>
+      <w:r>
+        <w:rPr>
+          <w:lang w:val="en-GB"/>
+        </w:rPr>
+        <w:t xml:space="preserve"> benefit from the application’s main services.</w:t>
+      </w:r>
+    </w:p>
+    <w:p>
+      <w:pPr>
+        <w:rPr>
+          <w:lang w:val="en-GB"/>
+        </w:rPr>
+      </w:pPr>
+      <w:r>
+        <w:rPr>
+          <w:lang w:val="en-GB"/>
+        </w:rPr>
+        <w:t>It also requires a</w:t>
+      </w:r>
+      <w:r>
+        <w:rPr>
+          <w:lang w:val="en-GB"/>
+        </w:rPr>
+        <w:t>n active</w:t>
+      </w:r>
+      <w:r>
+        <w:rPr>
+          <w:lang w:val="en-GB"/>
+        </w:rPr>
+        <w:t xml:space="preserve"> GPS connection to identify the user’s position. </w:t>
+      </w:r>
+    </w:p>
+    <w:p>
+      <w:pPr>
+        <w:rPr>
+          <w:lang w:val="en-GB"/>
+        </w:rPr>
+      </w:pPr>
+      <w:proofErr w:type="spellStart"/>
+      <w:r>
+        <w:rPr>
+          <w:lang w:val="en-GB"/>
+        </w:rPr>
+        <w:t>Travlendar</w:t>
+      </w:r>
+      <w:proofErr w:type="spellEnd"/>
+      <w:r>
+        <w:rPr>
+          <w:lang w:val="en-GB"/>
+        </w:rPr>
+        <w:t xml:space="preserve">+ </w:t>
+      </w:r>
+      <w:r>
+        <w:rPr>
+          <w:lang w:val="en-GB"/>
+        </w:rPr>
+        <w:t xml:space="preserve">is </w:t>
+      </w:r>
+      <w:proofErr w:type="gramStart"/>
+      <w:r>
+        <w:rPr>
+          <w:lang w:val="en-GB"/>
+        </w:rPr>
+        <w:t>similar to</w:t>
+      </w:r>
+      <w:proofErr w:type="gramEnd"/>
+      <w:r>
+        <w:rPr>
+          <w:lang w:val="en-GB"/>
+        </w:rPr>
+        <w:t xml:space="preserve"> other pre-existing applications that compute the best route with the best means to reach a specific location (e.g. </w:t>
+      </w:r>
+      <w:proofErr w:type="spellStart"/>
+      <w:r>
+        <w:rPr>
+          <w:lang w:val="en-GB"/>
+        </w:rPr>
+        <w:t>Moovit</w:t>
+      </w:r>
+      <w:proofErr w:type="spellEnd"/>
+      <w:r>
+        <w:rPr>
+          <w:lang w:val="en-GB"/>
+        </w:rPr>
+        <w:t xml:space="preserve">), and like them it is supported with updated time tables of all the travel means and with an estimation of travel time. </w:t>
+      </w:r>
+    </w:p>
+    <w:p>
+      <w:pPr>
+        <w:rPr>
+          <w:lang w:val="en-GB"/>
+        </w:rPr>
+      </w:pPr>
+    </w:p>
+    <w:p>
+      <w:pPr>
+        <w:rPr>
+          <w:lang w:val="en-GB"/>
+        </w:rPr>
+      </w:pPr>
+      <w:r>
+        <w:rPr>
+          <w:lang w:val="en-GB"/>
+        </w:rPr>
+        <w:t>2.2 PRODUCT FUNCTIONS</w:t>
+      </w:r>
+    </w:p>
+    <w:p>
+      <w:pPr>
+        <w:rPr>
+          <w:lang w:val="en-GB"/>
+        </w:rPr>
+      </w:pPr>
+    </w:p>
+    <w:p>
+      <w:pPr>
+        <w:rPr>
+          <w:lang w:val="en-GB"/>
+        </w:rPr>
+      </w:pPr>
+      <w:r>
+        <w:rPr>
+          <w:lang w:val="en-GB"/>
+        </w:rPr>
+        <w:t>2.3 USER CHARACTERISTICS</w:t>
+      </w:r>
+    </w:p>
+    <w:p>
+      <w:pPr>
+        <w:rPr>
+          <w:lang w:val="en-GB"/>
+        </w:rPr>
+      </w:pPr>
+      <w:r>
+        <w:rPr>
+          <w:lang w:val="en-GB"/>
+        </w:rPr>
+        <w:t xml:space="preserve">(A chi è </w:t>
+      </w:r>
+      <w:proofErr w:type="spellStart"/>
+      <w:r>
+        <w:rPr>
+          <w:lang w:val="en-GB"/>
+        </w:rPr>
+        <w:t>rivolta</w:t>
+      </w:r>
+      <w:proofErr w:type="spellEnd"/>
+      <w:r>
+        <w:rPr>
+          <w:lang w:val="en-GB"/>
+        </w:rPr>
+        <w:t xml:space="preserve"> </w:t>
+      </w:r>
+      <w:proofErr w:type="spellStart"/>
+      <w:r>
+        <w:rPr>
+          <w:lang w:val="en-GB"/>
+        </w:rPr>
+        <w:t>l’app</w:t>
+      </w:r>
+      <w:proofErr w:type="spellEnd"/>
+      <w:r>
+        <w:rPr>
+          <w:lang w:val="en-GB"/>
+        </w:rPr>
+        <w:t>)</w:t>
+      </w:r>
+    </w:p>
+    <w:p>
+      <w:pPr>
+        <w:rPr>
+          <w:lang w:val="en-GB"/>
+        </w:rPr>
+      </w:pPr>
+    </w:p>
+    <w:p>
+      <w:pPr>
+        <w:rPr>
+          <w:lang w:val="en-GB"/>
+        </w:rPr>
+      </w:pPr>
+      <w:r>
+        <w:rPr>
+          <w:lang w:val="en-GB"/>
+        </w:rPr>
+        <w:t>2.4 ASSUMPTIONS, DEPENDENCIES AND CONSTRAINTS</w:t>
+      </w:r>
+    </w:p>
+    <w:p>
+      <w:pPr>
+        <w:rPr>
+          <w:lang w:val="en-GB"/>
+        </w:rPr>
+      </w:pPr>
+      <w:r>
+        <w:rPr>
+          <w:lang w:val="en-GB"/>
+        </w:rPr>
+        <w:t>- To become a registered user, a visitor must either insert name, surname, username, password, email, address, date of birth, telephone number or sign up with Facebook or Twitter</w:t>
+      </w:r>
+    </w:p>
+    <w:p>
+      <w:pPr>
+        <w:rPr>
+          <w:lang w:val="en-GB"/>
+        </w:rPr>
+      </w:pPr>
+      <w:r>
+        <w:rPr>
+          <w:lang w:val="en-GB"/>
+        </w:rPr>
+        <w:t>- A visitor can see only the log in and registration page</w:t>
+      </w:r>
+    </w:p>
+    <w:p>
+      <w:pPr>
+        <w:rPr>
+          <w:lang w:val="en-GB"/>
+        </w:rPr>
+      </w:pPr>
+      <w:r>
+        <w:rPr>
+          <w:lang w:val="en-GB"/>
+        </w:rPr>
+        <w:t>- Password must be at least 8-characters long for security reason</w:t>
+      </w:r>
+    </w:p>
+    <w:p>
+      <w:pPr>
+        <w:rPr>
+          <w:lang w:val="en-GB"/>
+        </w:rPr>
+      </w:pPr>
+      <w:r>
+        <w:rPr>
+          <w:lang w:val="en-GB"/>
+        </w:rPr>
+        <w:t>- To log in a</w:t>
+      </w:r>
+      <w:r>
+        <w:rPr>
+          <w:lang w:val="en-GB"/>
+        </w:rPr>
+        <w:t xml:space="preserve"> registered</w:t>
+      </w:r>
+      <w:r>
+        <w:rPr>
+          <w:lang w:val="en-GB"/>
+        </w:rPr>
+        <w:t xml:space="preserve"> user must provide </w:t>
+      </w:r>
+      <w:r>
+        <w:rPr>
+          <w:lang w:val="en-GB"/>
+        </w:rPr>
+        <w:t>the username and the password associated to him/her</w:t>
+      </w:r>
+    </w:p>
+    <w:p>
+      <w:pPr>
+        <w:rPr>
+          <w:lang w:val="en-GB"/>
+        </w:rPr>
+      </w:pPr>
+      <w:r>
+        <w:rPr>
+          <w:lang w:val="en-GB"/>
+        </w:rPr>
+        <w:t>- A registered user can create an unlimited number of meetings</w:t>
+      </w:r>
+    </w:p>
+    <w:p>
+      <w:pPr>
+        <w:rPr>
+          <w:lang w:val="en-GB"/>
+        </w:rPr>
+      </w:pPr>
+      <w:r>
+        <w:rPr>
+          <w:lang w:val="en-GB"/>
+        </w:rPr>
+        <w:t>- The calendar for each user is unique</w:t>
+      </w:r>
+    </w:p>
+    <w:p>
+      <w:pPr>
+        <w:rPr>
+          <w:lang w:val="en-GB"/>
+        </w:rPr>
+      </w:pPr>
+      <w:r>
+        <w:rPr>
+          <w:lang w:val="en-GB"/>
+        </w:rPr>
+        <w:t>- When meetings overlap, or they can not be reached in the allotted time, a warning is created</w:t>
+      </w:r>
+    </w:p>
+    <w:p>
+      <w:pPr>
+        <w:rPr>
+          <w:lang w:val="en-GB"/>
+        </w:rPr>
+      </w:pPr>
+      <w:r>
+        <w:rPr>
+          <w:lang w:val="en-GB"/>
+        </w:rPr>
+        <w:t xml:space="preserve">- </w:t>
+      </w:r>
+      <w:proofErr w:type="gramStart"/>
+      <w:r>
+        <w:rPr>
+          <w:lang w:val="en-GB"/>
+        </w:rPr>
+        <w:t>In order to</w:t>
+      </w:r>
+      <w:proofErr w:type="gramEnd"/>
+      <w:r>
+        <w:rPr>
+          <w:lang w:val="en-GB"/>
+        </w:rPr>
+        <w:t xml:space="preserve"> buy public transportation’s tickets or to use sharing system</w:t>
+      </w:r>
+      <w:r>
+        <w:rPr>
+          <w:lang w:val="en-GB"/>
+        </w:rPr>
+        <w:t>s the user is redirected to websites/apps that provide those services</w:t>
+      </w:r>
+    </w:p>
+    <w:p>
+      <w:pPr>
+        <w:rPr>
+          <w:lang w:val="en-GB"/>
+        </w:rPr>
+      </w:pPr>
+      <w:r>
+        <w:rPr>
+          <w:lang w:val="en-GB"/>
+        </w:rPr>
+        <w:t>- Warnings are visualized inside the meeting’s information screen</w:t>
+      </w:r>
+    </w:p>
+    <w:p>
+      <w:pPr>
+        <w:rPr>
+          <w:lang w:val="en-GB"/>
+        </w:rPr>
+      </w:pPr>
+      <w:r>
+        <w:rPr>
+          <w:lang w:val="en-GB"/>
+        </w:rPr>
+        <w:t>- When a warning is generated, a notification is sent to the user’s device</w:t>
+      </w:r>
+      <w:r>
+        <w:rPr>
+          <w:lang w:val="en-GB"/>
+        </w:rPr>
+        <w:t xml:space="preserve"> </w:t>
+      </w:r>
+    </w:p>
+    <w:p>
+      <w:pPr>
+        <w:rPr>
+          <w:lang w:val="en-GB"/>
+        </w:rPr>
+      </w:pPr>
+      <w:r>
+        <w:rPr>
+          <w:lang w:val="en-GB"/>
+        </w:rPr>
+        <w:t xml:space="preserve">- </w:t>
+      </w:r>
+      <w:r>
+        <w:rPr>
+          <w:lang w:val="en-GB"/>
+        </w:rPr>
+        <w:t>In the section “My Account” a user can modify personal data and can express global preferences (e.g. activate/deactivate each travel means, specify the minimum lunch duration)</w:t>
+      </w:r>
+    </w:p>
+    <w:p>
+      <w:pPr>
+        <w:rPr>
+          <w:lang w:val="en-GB"/>
+        </w:rPr>
+      </w:pPr>
+      <w:r>
+        <w:rPr>
+          <w:lang w:val="en-GB"/>
+        </w:rPr>
+        <w:t>- In the creation screen a user can specify the type of activity to be added (break or meeting)</w:t>
+      </w:r>
+    </w:p>
+    <w:p>
+      <w:pPr>
+        <w:rPr>
+          <w:lang w:val="en-GB"/>
+        </w:rPr>
+      </w:pPr>
+      <w:r>
+        <w:rPr>
+          <w:lang w:val="en-GB"/>
+        </w:rPr>
         <w:lastRenderedPageBreak/>
-        <w:t xml:space="preserve">It provides further information about the </w:t>
-      </w:r>
-      <w:r>
-        <w:rPr>
-          <w:lang w:val="en-GB"/>
-        </w:rPr>
-        <w:t>application</w:t>
-      </w:r>
-      <w:r>
-        <w:rPr>
-          <w:lang w:val="en-GB"/>
-        </w:rPr>
-        <w:t xml:space="preserve"> with a summary of major functions and </w:t>
-      </w:r>
-      <w:r>
-        <w:rPr>
-          <w:lang w:val="en-GB"/>
-        </w:rPr>
-        <w:t>it states all the assumptions and the constraints</w:t>
-      </w:r>
-      <w:r>
-        <w:rPr>
+        <w:t xml:space="preserve">- To create a meeting, users must insert name, location, date, starting/ending hours. Optionally they can also insert a brief description </w:t>
+      </w:r>
+    </w:p>
+    <w:p>
+      <w:pPr>
+        <w:rPr>
+          <w:lang w:val="en-GB"/>
+        </w:rPr>
+      </w:pPr>
+      <w:r>
+        <w:rPr>
+          <w:lang w:val="en-GB"/>
+        </w:rPr>
+        <w:t>- To create a break, users must insert the type of break</w:t>
+      </w:r>
+    </w:p>
+    <w:p>
+      <w:pPr>
+        <w:rPr>
+          <w:lang w:val="en-GB"/>
+        </w:rPr>
+      </w:pPr>
+    </w:p>
+    <w:p>
+      <w:pPr>
+        <w:rPr>
+          <w:lang w:val="en-GB"/>
+        </w:rPr>
+      </w:pPr>
+      <w:r>
+        <w:rPr>
+          <w:lang w:val="en-GB"/>
+        </w:rPr>
+        <w:t>3 SPECIFIC REQUIREMENTS</w:t>
+      </w:r>
+    </w:p>
+    <w:p>
+      <w:pPr>
+        <w:rPr>
+          <w:lang w:val="en-GB"/>
+        </w:rPr>
+      </w:pPr>
+    </w:p>
+    <w:p>
+      <w:pPr>
+        <w:rPr>
+          <w:lang w:val="en-GB"/>
+        </w:rPr>
+      </w:pPr>
+      <w:r>
+        <w:rPr>
+          <w:lang w:val="en-GB"/>
+        </w:rPr>
+        <w:t>3.1 EXTERNAL INTERFACE REQUIREMENTS</w:t>
+      </w:r>
+    </w:p>
+    <w:p>
+      <w:pPr>
+        <w:rPr>
+          <w:lang w:val="en-GB"/>
+        </w:rPr>
+      </w:pPr>
+      <w:r>
+        <w:rPr>
+          <w:lang w:val="en-GB"/>
+        </w:rPr>
+        <w:t>3.1.1 USER INTERFACES</w:t>
+      </w:r>
+    </w:p>
+    <w:p>
+      <w:pPr>
+        <w:rPr>
+          <w:lang w:val="en-GB"/>
+        </w:rPr>
+      </w:pPr>
+      <w:r>
+        <w:rPr>
+          <w:lang w:val="en-GB"/>
+        </w:rPr>
+        <w:t>Our application has been designed to be used through a smartphone or a tablet.</w:t>
+      </w:r>
+    </w:p>
+    <w:p>
+      <w:pPr>
+        <w:rPr>
+          <w:lang w:val="en-GB"/>
+        </w:rPr>
+      </w:pPr>
+      <w:r>
+        <w:rPr>
+          <w:lang w:val="en-GB"/>
+        </w:rPr>
+        <w:t xml:space="preserve">The following </w:t>
+      </w:r>
+      <w:proofErr w:type="spellStart"/>
+      <w:r>
+        <w:rPr>
+          <w:lang w:val="en-GB"/>
+        </w:rPr>
+        <w:t>mockups</w:t>
+      </w:r>
+      <w:proofErr w:type="spellEnd"/>
+      <w:r>
+        <w:rPr>
+          <w:lang w:val="en-GB"/>
+        </w:rPr>
+        <w:t xml:space="preserve"> show the screens of the main features offered by the smartphone version. </w:t>
+      </w:r>
+    </w:p>
+    <w:p>
+      <w:pPr>
+        <w:rPr>
+          <w:b/>
+          <w:color w:val="FF0000"/>
+          <w:lang w:val="en-GB"/>
+        </w:rPr>
+      </w:pPr>
+      <w:r>
+        <w:rPr>
+          <w:b/>
+          <w:color w:val="FF0000"/>
+          <w:lang w:val="en-GB"/>
+        </w:rPr>
+        <w:t>[INSERIRE MOCKUPS]</w:t>
+      </w:r>
+      <w:r>
+        <w:rPr>
+          <w:b/>
+          <w:color w:val="FF0000"/>
           <w:lang w:val="en-GB"/>
         </w:rPr>
         <w:t xml:space="preserve"> </w:t>
@@ -2110,126 +3031,101 @@
         <w:rPr>
           <w:lang w:val="en-GB"/>
         </w:rPr>
-        <w:t>Section 3: Specific Requirements</w:t>
-      </w:r>
-    </w:p>
-    <w:p>
-      <w:pPr>
-        <w:rPr>
-          <w:lang w:val="en-GB"/>
-        </w:rPr>
-      </w:pPr>
-      <w:r>
-        <w:rPr>
-          <w:lang w:val="en-GB"/>
-        </w:rPr>
-        <w:t xml:space="preserve">In this part we include more details about the requirements </w:t>
-      </w:r>
-    </w:p>
-    <w:p>
-      <w:pPr>
-        <w:rPr>
-          <w:lang w:val="en-GB"/>
-        </w:rPr>
-      </w:pPr>
-      <w:r>
-        <w:rPr>
-          <w:lang w:val="en-GB"/>
-        </w:rPr>
-        <w:t>Section 4: Formal Analysis using Alloy</w:t>
-      </w:r>
-    </w:p>
-    <w:p>
-      <w:pPr>
-        <w:rPr>
-          <w:lang w:val="en-GB"/>
-        </w:rPr>
-      </w:pPr>
-      <w:r>
-        <w:rPr>
-          <w:lang w:val="en-GB"/>
-        </w:rPr>
-        <w:t>This section provides the Alloy model and all the proves that it supplies.</w:t>
-      </w:r>
-    </w:p>
-    <w:p>
-      <w:pPr>
-        <w:rPr>
-          <w:lang w:val="en-GB"/>
-        </w:rPr>
-      </w:pPr>
-      <w:r>
-        <w:rPr>
-          <w:lang w:val="en-GB"/>
-        </w:rPr>
-        <w:t>Section 5: Effort spent</w:t>
-      </w:r>
-    </w:p>
-    <w:p>
-      <w:pPr>
-        <w:rPr>
-          <w:lang w:val="en-GB"/>
-        </w:rPr>
-      </w:pPr>
-      <w:r>
-        <w:rPr>
-          <w:lang w:val="en-GB"/>
-        </w:rPr>
-        <w:t xml:space="preserve">Here are reported the information about the hours of work spent by each member of the group by doing this project </w:t>
-      </w:r>
-    </w:p>
-    <w:p>
-      <w:pPr>
-        <w:rPr>
-          <w:lang w:val="en-GB"/>
-        </w:rPr>
-      </w:pPr>
-      <w:r>
-        <w:rPr>
-          <w:lang w:val="en-GB"/>
-        </w:rPr>
-        <w:t>Section 6: References</w:t>
-      </w:r>
-    </w:p>
-    <w:p>
-      <w:pPr>
-        <w:rPr>
-          <w:lang w:val="en-GB"/>
-        </w:rPr>
-      </w:pPr>
-    </w:p>
-    <w:p>
-      <w:pPr>
-        <w:rPr>
-          <w:lang w:val="en-GB"/>
-        </w:rPr>
-      </w:pPr>
-      <w:r>
-        <w:rPr>
-          <w:lang w:val="en-GB"/>
-        </w:rPr>
-        <w:t>2. OVERALL DESCRIPTION</w:t>
-      </w:r>
-    </w:p>
-    <w:p>
-      <w:pPr>
-        <w:rPr>
-          <w:lang w:val="en-GB"/>
-        </w:rPr>
-      </w:pPr>
-    </w:p>
-    <w:p>
-      <w:pPr>
-        <w:rPr>
-          <w:lang w:val="en-GB"/>
-        </w:rPr>
-      </w:pPr>
-      <w:r>
-        <w:rPr>
-          <w:lang w:val="en-GB"/>
-        </w:rPr>
-        <w:t>2.1</w:t>
-      </w:r>
+        <w:t>3.1.2 HARDWARE INTERFACES</w:t>
+      </w:r>
+    </w:p>
+    <w:p>
+      <w:pPr>
+        <w:rPr>
+          <w:lang w:val="en-GB"/>
+        </w:rPr>
+      </w:pPr>
+      <w:r>
+        <w:rPr>
+          <w:lang w:val="en-GB"/>
+        </w:rPr>
+        <w:t xml:space="preserve">The application does not require any hardware interface. </w:t>
+      </w:r>
+    </w:p>
+    <w:p>
+      <w:pPr>
+        <w:rPr>
+          <w:lang w:val="en-GB"/>
+        </w:rPr>
+      </w:pPr>
+      <w:r>
+        <w:rPr>
+          <w:lang w:val="en-GB"/>
+        </w:rPr>
+        <w:t>3.1.3 SOFTWARE INTERFACES</w:t>
+      </w:r>
+    </w:p>
+    <w:p>
+      <w:pPr>
+        <w:rPr>
+          <w:lang w:val="en-GB"/>
+        </w:rPr>
+      </w:pPr>
+      <w:proofErr w:type="spellStart"/>
+      <w:r>
+        <w:rPr>
+          <w:lang w:val="en-GB"/>
+        </w:rPr>
+        <w:t>Travlendar</w:t>
+      </w:r>
+      <w:proofErr w:type="spellEnd"/>
+      <w:r>
+        <w:rPr>
+          <w:lang w:val="en-GB"/>
+        </w:rPr>
+        <w:t>+ does not provide for itself the possibility to directly buy the public transportation’s tickets and</w:t>
+      </w:r>
+      <w:r>
+        <w:rPr>
+          <w:lang w:val="en-GB"/>
+        </w:rPr>
+        <w:t xml:space="preserve"> the possibility to use sharing systems, but redirects the user to the corresponding website or, if it’s already installed in the device, to the corresponding app.</w:t>
+      </w:r>
+    </w:p>
+    <w:p>
+      <w:pPr>
+        <w:rPr>
+          <w:lang w:val="en-GB"/>
+        </w:rPr>
+      </w:pPr>
+      <w:r>
+        <w:rPr>
+          <w:lang w:val="en-GB"/>
+        </w:rPr>
+        <w:t>3.1.4 COMMUNICATION INTERFACES</w:t>
+      </w:r>
+    </w:p>
+    <w:p>
+      <w:pPr>
+        <w:rPr>
+          <w:lang w:val="en-GB"/>
+        </w:rPr>
+      </w:pPr>
+      <w:r>
+        <w:rPr>
+          <w:lang w:val="en-GB"/>
+        </w:rPr>
+        <w:t xml:space="preserve">The application needs an internet connection </w:t>
+      </w:r>
+      <w:r>
+        <w:rPr>
+          <w:lang w:val="en-GB"/>
+        </w:rPr>
+        <w:t xml:space="preserve">on the device </w:t>
+      </w:r>
+      <w:proofErr w:type="gramStart"/>
+      <w:r>
+        <w:rPr>
+          <w:lang w:val="en-GB"/>
+        </w:rPr>
+        <w:t>in order to</w:t>
+      </w:r>
+      <w:proofErr w:type="gramEnd"/>
       <w:r>
         <w:rPr>
           <w:lang w:val="en-GB"/>
@@ -2240,519 +3136,275 @@
         <w:rPr>
           <w:lang w:val="en-GB"/>
         </w:rPr>
-        <w:t>PRODUCT</w:t>
-      </w:r>
-      <w:r>
-        <w:rPr>
-          <w:lang w:val="en-GB"/>
-        </w:rPr>
-        <w:t xml:space="preserve"> </w:t>
-      </w:r>
-      <w:r>
-        <w:rPr>
-          <w:lang w:val="en-GB"/>
-        </w:rPr>
-        <w:t>PERSPECTIVE</w:t>
-      </w:r>
-    </w:p>
-    <w:p>
-      <w:pPr>
-        <w:rPr>
-          <w:lang w:val="en-GB"/>
-        </w:rPr>
-      </w:pPr>
-    </w:p>
-    <w:p>
-      <w:pPr>
-        <w:rPr>
-          <w:lang w:val="en-GB"/>
-        </w:rPr>
-      </w:pPr>
-      <w:r>
-        <w:rPr>
-          <w:lang w:val="en-GB"/>
-        </w:rPr>
-        <w:t>Our application requires a smartphone (</w:t>
+        <w:t>receive real</w:t>
+      </w:r>
+      <w:r>
+        <w:rPr>
+          <w:lang w:val="en-GB"/>
+        </w:rPr>
+        <w:t xml:space="preserve">-time information about traffic, </w:t>
+      </w:r>
+      <w:r>
+        <w:rPr>
+          <w:lang w:val="en-GB"/>
+        </w:rPr>
+        <w:t>strikes</w:t>
+      </w:r>
+      <w:r>
+        <w:rPr>
+          <w:lang w:val="en-GB"/>
+        </w:rPr>
+        <w:t xml:space="preserve"> and weather</w:t>
+      </w:r>
+      <w:r>
+        <w:rPr>
+          <w:lang w:val="en-GB"/>
+        </w:rPr>
+        <w:t xml:space="preserve">. </w:t>
+      </w:r>
+      <w:r>
+        <w:rPr>
+          <w:lang w:val="en-GB"/>
+        </w:rPr>
+        <w:t>Furthermore</w:t>
+      </w:r>
+      <w:r>
+        <w:rPr>
+          <w:lang w:val="en-GB"/>
+        </w:rPr>
+        <w:t xml:space="preserve">, it’s required also for the communication with third party services that are provided in </w:t>
       </w:r>
       <w:proofErr w:type="spellStart"/>
       <w:r>
         <w:rPr>
           <w:lang w:val="en-GB"/>
         </w:rPr>
-        <w:t>iOs</w:t>
+        <w:t>Travlendar</w:t>
       </w:r>
       <w:proofErr w:type="spellEnd"/>
       <w:r>
         <w:rPr>
           <w:lang w:val="en-GB"/>
         </w:rPr>
-        <w:t xml:space="preserve">/Android) to be executed and it requires an internet connection </w:t>
-      </w:r>
-      <w:proofErr w:type="gramStart"/>
-      <w:r>
-        <w:rPr>
-          <w:lang w:val="en-GB"/>
-        </w:rPr>
-        <w:t>in order to</w:t>
-      </w:r>
-      <w:proofErr w:type="gramEnd"/>
-      <w:r>
-        <w:rPr>
-          <w:lang w:val="en-GB"/>
-        </w:rPr>
-        <w:t xml:space="preserve"> benefit from the application’s main services.</w:t>
-      </w:r>
-    </w:p>
-    <w:p>
-      <w:pPr>
-        <w:rPr>
-          <w:lang w:val="en-GB"/>
-        </w:rPr>
-      </w:pPr>
-      <w:r>
-        <w:rPr>
-          <w:lang w:val="en-GB"/>
-        </w:rPr>
-        <w:t>It also requires a</w:t>
-      </w:r>
-      <w:r>
-        <w:rPr>
-          <w:lang w:val="en-GB"/>
-        </w:rPr>
-        <w:t>n active</w:t>
-      </w:r>
-      <w:r>
-        <w:rPr>
-          <w:lang w:val="en-GB"/>
-        </w:rPr>
-        <w:t xml:space="preserve"> GPS connection to identify the user’s position. </w:t>
-      </w:r>
-    </w:p>
-    <w:p>
-      <w:pPr>
-        <w:rPr>
-          <w:lang w:val="en-GB"/>
-        </w:rPr>
-      </w:pPr>
-      <w:proofErr w:type="spellStart"/>
-      <w:r>
-        <w:rPr>
-          <w:lang w:val="en-GB"/>
-        </w:rPr>
-        <w:t>Travlendar</w:t>
-      </w:r>
-      <w:proofErr w:type="spellEnd"/>
-      <w:r>
-        <w:rPr>
-          <w:lang w:val="en-GB"/>
-        </w:rPr>
-        <w:t xml:space="preserve">+ </w:t>
-      </w:r>
-      <w:r>
-        <w:rPr>
-          <w:lang w:val="en-GB"/>
-        </w:rPr>
-        <w:t xml:space="preserve">is </w:t>
-      </w:r>
-      <w:proofErr w:type="gramStart"/>
-      <w:r>
-        <w:rPr>
-          <w:lang w:val="en-GB"/>
-        </w:rPr>
-        <w:t>similar to</w:t>
-      </w:r>
-      <w:proofErr w:type="gramEnd"/>
-      <w:r>
-        <w:rPr>
-          <w:lang w:val="en-GB"/>
-        </w:rPr>
-        <w:t xml:space="preserve"> other pre-existing applications that compute the best route with the best means to reach a specific location (e.g. </w:t>
-      </w:r>
-      <w:proofErr w:type="spellStart"/>
-      <w:r>
-        <w:rPr>
-          <w:lang w:val="en-GB"/>
-        </w:rPr>
-        <w:t>Moovit</w:t>
-      </w:r>
-      <w:proofErr w:type="spellEnd"/>
-      <w:r>
-        <w:rPr>
-          <w:lang w:val="en-GB"/>
-        </w:rPr>
-        <w:t xml:space="preserve">), and like them it is supported with updated time tables of all the travel means and with an estimation of travel time. </w:t>
-      </w:r>
-    </w:p>
-    <w:p>
-      <w:pPr>
-        <w:rPr>
-          <w:lang w:val="en-GB"/>
-        </w:rPr>
-      </w:pPr>
-    </w:p>
-    <w:p>
-      <w:pPr>
-        <w:rPr>
-          <w:lang w:val="en-GB"/>
-        </w:rPr>
-      </w:pPr>
-      <w:r>
-        <w:rPr>
-          <w:lang w:val="en-GB"/>
-        </w:rPr>
-        <w:t>2.2 PRODUCT FUNCTIONS</w:t>
-      </w:r>
-    </w:p>
-    <w:p>
-      <w:pPr>
-        <w:rPr>
-          <w:lang w:val="en-GB"/>
-        </w:rPr>
-      </w:pPr>
-    </w:p>
-    <w:p>
-      <w:pPr>
-        <w:rPr>
-          <w:lang w:val="en-GB"/>
-        </w:rPr>
-      </w:pPr>
-      <w:r>
-        <w:rPr>
-          <w:lang w:val="en-GB"/>
-        </w:rPr>
-        <w:t>2.3 USER CHARACTERISTICS</w:t>
-      </w:r>
-    </w:p>
-    <w:p>
-      <w:pPr>
-        <w:rPr>
-          <w:lang w:val="en-GB"/>
-        </w:rPr>
-      </w:pPr>
-    </w:p>
-    <w:p>
-      <w:pPr>
-        <w:rPr>
-          <w:lang w:val="en-GB"/>
-        </w:rPr>
-      </w:pPr>
-      <w:r>
-        <w:rPr>
-          <w:lang w:val="en-GB"/>
-        </w:rPr>
-        <w:t>2.4 ASSUMPTIONS, DEPENDENCIES AND CONSTRAINTS</w:t>
-      </w:r>
-    </w:p>
-    <w:p>
-      <w:pPr>
-        <w:rPr>
-          <w:lang w:val="en-GB"/>
-        </w:rPr>
-      </w:pPr>
-    </w:p>
-    <w:p>
-      <w:pPr>
-        <w:rPr>
-          <w:lang w:val="en-GB"/>
-        </w:rPr>
-      </w:pPr>
-      <w:r>
-        <w:rPr>
-          <w:lang w:val="en-GB"/>
-        </w:rPr>
-        <w:t>3 SPECIFIC REQUIREMENTS</w:t>
-      </w:r>
-    </w:p>
-    <w:p>
-      <w:pPr>
-        <w:rPr>
-          <w:lang w:val="en-GB"/>
-        </w:rPr>
-      </w:pPr>
-    </w:p>
-    <w:p>
-      <w:pPr>
-        <w:rPr>
-          <w:lang w:val="en-GB"/>
-        </w:rPr>
-      </w:pPr>
-      <w:r>
-        <w:rPr>
-          <w:lang w:val="en-GB"/>
-        </w:rPr>
-        <w:t>3.1 EXTERNAL INTERFACE REQUIREMENTS</w:t>
-      </w:r>
-    </w:p>
-    <w:p>
-      <w:pPr>
-        <w:rPr>
-          <w:lang w:val="en-GB"/>
-        </w:rPr>
-      </w:pPr>
-      <w:r>
-        <w:rPr>
-          <w:lang w:val="en-GB"/>
-        </w:rPr>
-        <w:t>3.1.1 USER INTERFACES</w:t>
-      </w:r>
-    </w:p>
-    <w:p>
-      <w:pPr>
-        <w:rPr>
-          <w:lang w:val="en-GB"/>
-        </w:rPr>
-      </w:pPr>
-      <w:r>
-        <w:rPr>
-          <w:lang w:val="en-GB"/>
-        </w:rPr>
-        <w:t>3.1.2 HARDWARE INTERFACES</w:t>
-      </w:r>
-    </w:p>
-    <w:p>
-      <w:pPr>
-        <w:rPr>
-          <w:lang w:val="en-GB"/>
-        </w:rPr>
-      </w:pPr>
-      <w:r>
-        <w:rPr>
-          <w:lang w:val="en-GB"/>
-        </w:rPr>
-        <w:t>3.1.3 SOFTWARE INTERFACES</w:t>
-      </w:r>
-    </w:p>
-    <w:p>
-      <w:pPr>
-        <w:rPr>
-          <w:lang w:val="en-GB"/>
-        </w:rPr>
-      </w:pPr>
-      <w:r>
-        <w:rPr>
-          <w:lang w:val="en-GB"/>
-        </w:rPr>
-        <w:t>3.1.4 COMMUNICATION INTERFACES</w:t>
-      </w:r>
-    </w:p>
-    <w:p>
-      <w:pPr>
-        <w:rPr>
-          <w:lang w:val="en-GB"/>
-        </w:rPr>
-      </w:pPr>
-    </w:p>
-    <w:p>
-      <w:pPr>
-        <w:rPr>
-          <w:lang w:val="en-GB"/>
-        </w:rPr>
-      </w:pPr>
-      <w:r>
-        <w:rPr>
-          <w:lang w:val="en-GB"/>
-        </w:rPr>
-        <w:t>3.2 FUNCTIONAL REQUIREMENTS</w:t>
-      </w:r>
-    </w:p>
-    <w:p>
-      <w:pPr>
-        <w:rPr>
-          <w:lang w:val="en-GB"/>
-        </w:rPr>
-      </w:pPr>
-      <w:r>
-        <w:rPr>
-          <w:lang w:val="en-GB"/>
-        </w:rPr>
-        <w:t>3.3 PERFORMANCE REQUIREMENTS</w:t>
-      </w:r>
-    </w:p>
-    <w:p>
-      <w:pPr>
-        <w:rPr>
-          <w:lang w:val="en-GB"/>
-        </w:rPr>
-      </w:pPr>
-      <w:r>
-        <w:rPr>
-          <w:lang w:val="en-GB"/>
-        </w:rPr>
-        <w:t>3.4 DESIGN CONSTRAINTS</w:t>
-      </w:r>
-    </w:p>
-    <w:p>
-      <w:pPr>
-        <w:rPr>
-          <w:lang w:val="en-GB"/>
-        </w:rPr>
-      </w:pPr>
-      <w:r>
-        <w:rPr>
-          <w:lang w:val="en-GB"/>
-        </w:rPr>
-        <w:t>3.4.1 STANDARDS COMPLIANCE</w:t>
-      </w:r>
-    </w:p>
-    <w:p>
-      <w:pPr>
-        <w:rPr>
-          <w:lang w:val="en-GB"/>
-        </w:rPr>
-      </w:pPr>
-      <w:r>
-        <w:rPr>
-          <w:lang w:val="en-GB"/>
-        </w:rPr>
-        <w:t>3.4.2 HARDWARE LIMITATION</w:t>
-      </w:r>
-    </w:p>
-    <w:p>
-      <w:pPr>
-        <w:rPr>
-          <w:lang w:val="en-GB"/>
-        </w:rPr>
-      </w:pPr>
-      <w:r>
-        <w:rPr>
-          <w:lang w:val="en-GB"/>
-        </w:rPr>
-        <w:t>3.4.3 ANY OTHER CONSTRAINT</w:t>
-      </w:r>
-    </w:p>
-    <w:p>
-      <w:pPr>
-        <w:rPr>
-          <w:lang w:val="en-GB"/>
-        </w:rPr>
-      </w:pPr>
-      <w:r>
-        <w:rPr>
-          <w:lang w:val="en-GB"/>
-        </w:rPr>
-        <w:t>3.5 SOFTWARE SYSTEM ATTRIBUTES</w:t>
-      </w:r>
-    </w:p>
-    <w:p>
-      <w:pPr>
-        <w:rPr>
-          <w:lang w:val="en-GB"/>
-        </w:rPr>
-      </w:pPr>
-      <w:r>
-        <w:rPr>
-          <w:lang w:val="en-GB"/>
-        </w:rPr>
-        <w:t>3.5.1 RELIABILITY</w:t>
-      </w:r>
-    </w:p>
-    <w:p>
-      <w:pPr>
-        <w:rPr>
-          <w:lang w:val="en-GB"/>
-        </w:rPr>
-      </w:pPr>
-      <w:r>
-        <w:rPr>
-          <w:lang w:val="en-GB"/>
-        </w:rPr>
-        <w:t>3.5.2 AVAILABILITY</w:t>
-      </w:r>
-    </w:p>
-    <w:p>
-      <w:pPr>
-        <w:rPr>
-          <w:lang w:val="en-GB"/>
-        </w:rPr>
-      </w:pPr>
-      <w:r>
-        <w:rPr>
-          <w:lang w:val="en-GB"/>
-        </w:rPr>
-        <w:t>3.5.3 SECURITY</w:t>
-      </w:r>
-    </w:p>
-    <w:p>
-      <w:pPr>
-        <w:rPr>
-          <w:lang w:val="en-GB"/>
-        </w:rPr>
-      </w:pPr>
-      <w:r>
-        <w:rPr>
-          <w:lang w:val="en-GB"/>
-        </w:rPr>
-        <w:t>3.5.4 MAINTENABILITY</w:t>
-      </w:r>
-    </w:p>
-    <w:p>
-      <w:pPr>
-        <w:rPr>
-          <w:lang w:val="en-GB"/>
-        </w:rPr>
-      </w:pPr>
-      <w:r>
-        <w:rPr>
-          <w:lang w:val="en-GB"/>
-        </w:rPr>
-        <w:t>3.5.5 PORTABILITY</w:t>
-      </w:r>
-    </w:p>
-    <w:p>
-      <w:pPr>
-        <w:rPr>
-          <w:lang w:val="en-GB"/>
-        </w:rPr>
-      </w:pPr>
-      <w:r>
-        <w:rPr>
-          <w:lang w:val="en-GB"/>
-        </w:rPr>
-        <w:lastRenderedPageBreak/>
-        <w:t>4 FORMAL ANALYSIS USING ALLOY</w:t>
-      </w:r>
-    </w:p>
-    <w:p>
-      <w:pPr>
-        <w:rPr>
-          <w:lang w:val="en-GB"/>
-        </w:rPr>
-      </w:pPr>
-      <w:r>
-        <w:rPr>
-          <w:lang w:val="en-GB"/>
-        </w:rPr>
-        <w:t xml:space="preserve">5 </w:t>
-      </w:r>
-      <w:proofErr w:type="gramStart"/>
-      <w:r>
-        <w:rPr>
-          <w:lang w:val="en-GB"/>
-        </w:rPr>
-        <w:t>EFFORT</w:t>
-      </w:r>
-      <w:proofErr w:type="gramEnd"/>
-      <w:r>
-        <w:rPr>
-          <w:lang w:val="en-GB"/>
-        </w:rPr>
-        <w:t xml:space="preserve"> SPENT</w:t>
-      </w:r>
-    </w:p>
-    <w:p>
-      <w:pPr>
-        <w:rPr>
-          <w:lang w:val="en-GB"/>
-        </w:rPr>
-      </w:pPr>
-      <w:r>
-        <w:rPr>
-          <w:lang w:val="en-GB"/>
-        </w:rPr>
-        <w:t>6 REFERENCES</w:t>
+        <w:t>+.</w:t>
       </w:r>
       <w:bookmarkStart w:id="0" w:name="_GoBack"/>
       <w:bookmarkEnd w:id="0"/>
+      <w:r>
+        <w:rPr>
+          <w:lang w:val="en-GB"/>
+        </w:rPr>
+        <w:t xml:space="preserve"> </w:t>
+      </w:r>
+    </w:p>
+    <w:p>
+      <w:pPr>
+        <w:rPr>
+          <w:lang w:val="en-GB"/>
+        </w:rPr>
+      </w:pPr>
+      <w:r>
+        <w:rPr>
+          <w:lang w:val="en-GB"/>
+        </w:rPr>
+        <w:t>3.2 FUNCTIONAL REQUIREMENTS</w:t>
+      </w:r>
+    </w:p>
+    <w:p>
+      <w:pPr>
+        <w:rPr>
+          <w:lang w:val="en-GB"/>
+        </w:rPr>
+      </w:pPr>
+      <w:r>
+        <w:rPr>
+          <w:lang w:val="en-GB"/>
+        </w:rPr>
+        <w:t>3.3 PERFORMANCE REQUIREMENTS</w:t>
+      </w:r>
+    </w:p>
+    <w:p>
+      <w:pPr>
+        <w:rPr>
+          <w:lang w:val="en-GB"/>
+        </w:rPr>
+      </w:pPr>
+      <w:r>
+        <w:rPr>
+          <w:lang w:val="en-GB"/>
+        </w:rPr>
+        <w:t>3.4 DESIGN CONSTRAINTS</w:t>
+      </w:r>
+    </w:p>
+    <w:p>
+      <w:pPr>
+        <w:rPr>
+          <w:lang w:val="en-GB"/>
+        </w:rPr>
+      </w:pPr>
+      <w:r>
+        <w:rPr>
+          <w:lang w:val="en-GB"/>
+        </w:rPr>
+        <w:t>3.4.1 STANDARDS COMPLIANCE</w:t>
+      </w:r>
+    </w:p>
+    <w:p>
+      <w:pPr>
+        <w:rPr>
+          <w:lang w:val="en-GB"/>
+        </w:rPr>
+      </w:pPr>
+      <w:r>
+        <w:rPr>
+          <w:lang w:val="en-GB"/>
+        </w:rPr>
+        <w:t>3.4.2 HARDWARE LIMITATION</w:t>
+      </w:r>
+    </w:p>
+    <w:p>
+      <w:pPr>
+        <w:rPr>
+          <w:lang w:val="en-GB"/>
+        </w:rPr>
+      </w:pPr>
+      <w:r>
+        <w:rPr>
+          <w:lang w:val="en-GB"/>
+        </w:rPr>
+        <w:t>3.4.3 ANY OTHER CONSTRAINT</w:t>
+      </w:r>
+    </w:p>
+    <w:p>
+      <w:pPr>
+        <w:rPr>
+          <w:lang w:val="en-GB"/>
+        </w:rPr>
+      </w:pPr>
+      <w:r>
+        <w:rPr>
+          <w:lang w:val="en-GB"/>
+        </w:rPr>
+        <w:t>3.5 SOFTWARE SYSTEM ATTRIBUTES</w:t>
+      </w:r>
+    </w:p>
+    <w:p>
+      <w:pPr>
+        <w:rPr>
+          <w:lang w:val="en-GB"/>
+        </w:rPr>
+      </w:pPr>
+      <w:r>
+        <w:rPr>
+          <w:lang w:val="en-GB"/>
+        </w:rPr>
+        <w:t>3.5.1 RELIABILITY</w:t>
+      </w:r>
+    </w:p>
+    <w:p>
+      <w:pPr>
+        <w:rPr>
+          <w:lang w:val="en-GB"/>
+        </w:rPr>
+      </w:pPr>
+      <w:r>
+        <w:rPr>
+          <w:lang w:val="en-GB"/>
+        </w:rPr>
+        <w:t>3.5.2 AVAILABILITY</w:t>
+      </w:r>
+    </w:p>
+    <w:p>
+      <w:pPr>
+        <w:rPr>
+          <w:lang w:val="en-GB"/>
+        </w:rPr>
+      </w:pPr>
+      <w:r>
+        <w:rPr>
+          <w:lang w:val="en-GB"/>
+        </w:rPr>
+        <w:t>3.5.3 SECURITY</w:t>
+      </w:r>
+    </w:p>
+    <w:p>
+      <w:pPr>
+        <w:rPr>
+          <w:lang w:val="en-GB"/>
+        </w:rPr>
+      </w:pPr>
+      <w:r>
+        <w:rPr>
+          <w:lang w:val="en-GB"/>
+        </w:rPr>
+        <w:t>3.5.4 MAINTENABILITY</w:t>
+      </w:r>
+    </w:p>
+    <w:p>
+      <w:pPr>
+        <w:rPr>
+          <w:lang w:val="en-GB"/>
+        </w:rPr>
+      </w:pPr>
+      <w:r>
+        <w:rPr>
+          <w:lang w:val="en-GB"/>
+        </w:rPr>
+        <w:t>3.5.5 PORTABILITY</w:t>
+      </w:r>
+    </w:p>
+    <w:p>
+      <w:pPr>
+        <w:rPr>
+          <w:lang w:val="en-GB"/>
+        </w:rPr>
+      </w:pPr>
+      <w:r>
+        <w:rPr>
+          <w:lang w:val="en-GB"/>
+        </w:rPr>
+        <w:t>4 FORMAL ANALYSIS USING ALLOY</w:t>
+      </w:r>
+    </w:p>
+    <w:p>
+      <w:pPr>
+        <w:rPr>
+          <w:lang w:val="en-GB"/>
+        </w:rPr>
+      </w:pPr>
+      <w:r>
+        <w:rPr>
+          <w:lang w:val="en-GB"/>
+        </w:rPr>
+        <w:t xml:space="preserve">5 </w:t>
+      </w:r>
+      <w:proofErr w:type="gramStart"/>
+      <w:r>
+        <w:rPr>
+          <w:lang w:val="en-GB"/>
+        </w:rPr>
+        <w:t>EFFORT</w:t>
+      </w:r>
+      <w:proofErr w:type="gramEnd"/>
+      <w:r>
+        <w:rPr>
+          <w:lang w:val="en-GB"/>
+        </w:rPr>
+        <w:t xml:space="preserve"> SPENT</w:t>
+      </w:r>
+    </w:p>
+    <w:p>
+      <w:pPr>
+        <w:rPr>
+          <w:lang w:val="en-GB"/>
+        </w:rPr>
+      </w:pPr>
+      <w:r>
+        <w:rPr>
+          <w:lang w:val="en-GB"/>
+        </w:rPr>
+        <w:t>6 REFERENCES</w:t>
+      </w:r>
     </w:p>
     <w:sectPr>
       <w:pgSz w:w="11900" w:h="16840"/>

</xml_diff>

<commit_message>
UP official state machine &&& requires
</commit_message>
<xml_diff>
--- a/RASD2.docx
+++ b/RASD2.docx
@@ -1015,25 +1015,7 @@
           <w:szCs w:val="24"/>
           <w:lang w:val="en-US"/>
         </w:rPr>
-        <w:t xml:space="preserve">Users should be able to </w:t>
-      </w:r>
-      <w:r>
-        <w:rPr>
-          <w:rFonts w:asciiTheme="minorHAnsi" w:hAnsiTheme="minorHAnsi"/>
-          <w:sz w:val="24"/>
-          <w:szCs w:val="24"/>
-          <w:lang w:val="en-US"/>
-        </w:rPr>
-        <w:t xml:space="preserve">globally </w:t>
-      </w:r>
-      <w:r>
-        <w:rPr>
-          <w:rFonts w:asciiTheme="minorHAnsi" w:hAnsiTheme="minorHAnsi"/>
-          <w:sz w:val="24"/>
-          <w:szCs w:val="24"/>
-          <w:lang w:val="en-US"/>
-        </w:rPr>
-        <w:t>specify breaks’ time and their minimum duration flexibly;</w:t>
+        <w:t>Users should be able to globally specify breaks’ time and their minimum duration flexibly;</w:t>
       </w:r>
     </w:p>
     <w:p>
@@ -3869,147 +3851,643 @@
         <w:rPr>
           <w:lang w:val="en-GB"/>
         </w:rPr>
-        <w:t>We would like that our application’s life cycle process is conformed to the IEEE Standard, i</w:t>
-      </w:r>
+        <w:t>We would like that our application’s life cycle process is conformed to the IEEE Standard, in particular to ISO/IEC 12207 dated 2008.</w:t>
+      </w:r>
+    </w:p>
+    <w:p>
+      <w:pPr>
+        <w:rPr>
+          <w:lang w:val="en-GB"/>
+        </w:rPr>
+      </w:pPr>
+      <w:r>
+        <w:rPr>
+          <w:lang w:val="en-GB"/>
+        </w:rPr>
+        <w:t>3.4.2 HARDWARE LIMITATION</w:t>
+      </w:r>
+    </w:p>
+    <w:p>
+      <w:pPr>
+        <w:rPr>
+          <w:lang w:val="en-GB"/>
+        </w:rPr>
+      </w:pPr>
+      <w:r>
+        <w:rPr>
+          <w:lang w:val="en-GB"/>
+        </w:rPr>
+        <w:t xml:space="preserve">Since it is a mobile application, </w:t>
+      </w:r>
+      <w:proofErr w:type="spellStart"/>
+      <w:r>
+        <w:rPr>
+          <w:lang w:val="en-GB"/>
+        </w:rPr>
+        <w:t>Travlendar</w:t>
+      </w:r>
+      <w:proofErr w:type="spellEnd"/>
+      <w:r>
+        <w:rPr>
+          <w:lang w:val="en-GB"/>
+        </w:rPr>
+        <w:t>+ requires a smartphone or a tablet with internet connection and with the GPS to find the location of the user.</w:t>
+      </w:r>
+      <w:r>
+        <w:rPr>
+          <w:lang w:val="en-GB"/>
+        </w:rPr>
+        <w:t xml:space="preserve"> </w:t>
+      </w:r>
+    </w:p>
+    <w:p>
+      <w:pPr>
+        <w:rPr>
+          <w:lang w:val="en-GB"/>
+        </w:rPr>
+      </w:pPr>
+      <w:r>
+        <w:rPr>
+          <w:lang w:val="en-GB"/>
+        </w:rPr>
+        <w:t>3.4.3 ANY OTHER CONSTRAINT</w:t>
+      </w:r>
+    </w:p>
+    <w:p>
+      <w:pPr>
+        <w:rPr>
+          <w:lang w:val="en-GB"/>
+        </w:rPr>
+      </w:pPr>
+      <w:r>
+        <w:rPr>
+          <w:lang w:val="en-GB"/>
+        </w:rPr>
+        <w:t>3.5 SOFTWARE SYSTEM ATTRIBUTES</w:t>
+      </w:r>
+    </w:p>
+    <w:p>
+      <w:pPr>
+        <w:rPr>
+          <w:lang w:val="en-GB"/>
+        </w:rPr>
+      </w:pPr>
+      <w:r>
+        <w:rPr>
+          <w:lang w:val="en-GB"/>
+        </w:rPr>
+        <w:t>3.5.1 RELIABILITY</w:t>
+      </w:r>
+    </w:p>
+    <w:p>
+      <w:pPr>
+        <w:rPr>
+          <w:lang w:val="en-GB"/>
+        </w:rPr>
+      </w:pPr>
+      <w:r>
+        <w:rPr>
+          <w:lang w:val="en-GB"/>
+        </w:rPr>
+        <w:t xml:space="preserve">The system must be active 24/7 to guarantee all the services in every occasion. </w:t>
+      </w:r>
+    </w:p>
+    <w:p>
+      <w:pPr>
+        <w:rPr>
+          <w:lang w:val="en-GB"/>
+        </w:rPr>
+      </w:pPr>
+    </w:p>
+    <w:p>
+      <w:pPr>
+        <w:rPr>
+          <w:lang w:val="en-GB"/>
+        </w:rPr>
+      </w:pPr>
+      <w:r>
+        <w:rPr>
+          <w:lang w:val="en-GB"/>
+        </w:rPr>
+        <w:t>3.5.2 AVAILABILITY</w:t>
+      </w:r>
+    </w:p>
+    <w:p>
+      <w:pPr>
+        <w:rPr>
+          <w:lang w:val="en-GB"/>
+        </w:rPr>
+      </w:pPr>
+    </w:p>
+    <w:p>
+      <w:pPr>
+        <w:rPr>
+          <w:lang w:val="en-GB"/>
+        </w:rPr>
+      </w:pPr>
+      <w:r>
+        <w:rPr>
+          <w:lang w:val="en-GB"/>
+        </w:rPr>
+        <w:t>3.5.3 SECURITY</w:t>
+      </w:r>
+    </w:p>
+    <w:p>
+      <w:pPr>
+        <w:rPr>
+          <w:lang w:val="en-GB"/>
+        </w:rPr>
+      </w:pPr>
+      <w:r>
+        <w:rPr>
+          <w:lang w:val="en-GB"/>
+        </w:rPr>
+        <w:t>3.5.3.1 External Interface Side</w:t>
+      </w:r>
+    </w:p>
+    <w:p>
+      <w:pPr>
+        <w:rPr>
+          <w:lang w:val="en-GB"/>
+        </w:rPr>
+      </w:pPr>
+      <w:proofErr w:type="spellStart"/>
+      <w:r>
+        <w:rPr>
+          <w:lang w:val="en-GB"/>
+        </w:rPr>
+        <w:t>Travlendar</w:t>
+      </w:r>
+      <w:proofErr w:type="spellEnd"/>
+      <w:r>
+        <w:rPr>
+          <w:lang w:val="en-GB"/>
+        </w:rPr>
+        <w:t xml:space="preserve">+ </w:t>
+      </w:r>
+      <w:r>
+        <w:rPr>
+          <w:lang w:val="en-GB"/>
+        </w:rPr>
+        <w:t xml:space="preserve">application </w:t>
+      </w:r>
+      <w:r>
+        <w:rPr>
+          <w:lang w:val="en-GB"/>
+        </w:rPr>
+        <w:t xml:space="preserve">is equipped with a login authentication to protect the information of users. </w:t>
+      </w:r>
+      <w:r>
+        <w:rPr>
+          <w:lang w:val="en-GB"/>
+        </w:rPr>
+        <w:t>Some</w:t>
+      </w:r>
+      <w:r>
+        <w:rPr>
+          <w:lang w:val="en-GB"/>
+        </w:rPr>
+        <w:t xml:space="preserve"> precautions</w:t>
+      </w:r>
+      <w:r>
+        <w:rPr>
+          <w:lang w:val="en-GB"/>
+        </w:rPr>
+        <w:t xml:space="preserve"> about the password</w:t>
+      </w:r>
+      <w:r>
+        <w:rPr>
+          <w:lang w:val="en-GB"/>
+        </w:rPr>
+        <w:t xml:space="preserve"> are necessary </w:t>
+      </w:r>
+      <w:r>
+        <w:rPr>
+          <w:lang w:val="en-GB"/>
+        </w:rPr>
+        <w:t xml:space="preserve">to </w:t>
+      </w:r>
+      <w:r>
+        <w:rPr>
+          <w:lang w:val="en-GB"/>
+        </w:rPr>
+        <w:t>li</w:t>
+      </w:r>
+      <w:r>
+        <w:rPr>
+          <w:lang w:val="en-GB"/>
+        </w:rPr>
+        <w:t xml:space="preserve">mit vulnerability and </w:t>
+      </w:r>
+      <w:r>
+        <w:rPr>
+          <w:lang w:val="en-GB"/>
+        </w:rPr>
+        <w:t>to guarantee a complete security</w:t>
+      </w:r>
+      <w:r>
+        <w:rPr>
+          <w:lang w:val="en-GB"/>
+        </w:rPr>
+        <w:t xml:space="preserve"> of the user’s payment data</w:t>
+      </w:r>
+      <w:r>
+        <w:rPr>
+          <w:lang w:val="en-GB"/>
+        </w:rPr>
+        <w:t xml:space="preserve">. First, in order to avoid brute force attacks, it is necessary to develop a system that requires a strong password, for example containing at least 8 characters comprehensive of numbers and capital letters. </w:t>
+      </w:r>
+      <w:r>
+        <w:rPr>
+          <w:lang w:val="en-GB"/>
+        </w:rPr>
+        <w:t>This expedient is not sufficient against key logger attack</w:t>
+      </w:r>
+      <w:r>
+        <w:rPr>
+          <w:lang w:val="en-GB"/>
+        </w:rPr>
+        <w:t>s</w:t>
+      </w:r>
+      <w:r>
+        <w:rPr>
+          <w:lang w:val="en-GB"/>
+        </w:rPr>
+        <w:t xml:space="preserve">, against which is needed multi-factor authentication. A possible solution </w:t>
+      </w:r>
+      <w:r>
+        <w:rPr>
+          <w:lang w:val="en-GB"/>
+        </w:rPr>
+        <w:t xml:space="preserve">is a two-factor authentication, </w:t>
+      </w:r>
+      <w:r>
+        <w:rPr>
+          <w:lang w:val="en-GB"/>
+        </w:rPr>
+        <w:t xml:space="preserve">for example </w:t>
+      </w:r>
+      <w:r>
+        <w:rPr>
+          <w:lang w:val="en-GB"/>
+        </w:rPr>
+        <w:t>with a code s</w:t>
+      </w:r>
+      <w:r>
+        <w:rPr>
+          <w:lang w:val="en-GB"/>
+        </w:rPr>
+        <w:t>e</w:t>
+      </w:r>
+      <w:r>
+        <w:rPr>
+          <w:lang w:val="en-GB"/>
+        </w:rPr>
+        <w:t xml:space="preserve">nt by email or </w:t>
+      </w:r>
+      <w:proofErr w:type="spellStart"/>
+      <w:r>
+        <w:rPr>
+          <w:lang w:val="en-GB"/>
+        </w:rPr>
+        <w:t>sms</w:t>
+      </w:r>
+      <w:proofErr w:type="spellEnd"/>
+      <w:r>
+        <w:rPr>
+          <w:lang w:val="en-GB"/>
+        </w:rPr>
+        <w:t xml:space="preserve"> to the user. </w:t>
+      </w:r>
+    </w:p>
+    <w:p>
+      <w:pPr>
+        <w:rPr>
+          <w:lang w:val="en-GB"/>
+        </w:rPr>
+      </w:pPr>
+    </w:p>
+    <w:p>
+      <w:pPr>
+        <w:rPr>
+          <w:lang w:val="en-GB"/>
+        </w:rPr>
+      </w:pPr>
+      <w:r>
+        <w:rPr>
+          <w:lang w:val="en-GB"/>
+        </w:rPr>
+        <w:lastRenderedPageBreak/>
+        <w:t>3.5.3.2 Application side</w:t>
+      </w:r>
+    </w:p>
+    <w:p>
+      <w:pPr>
+        <w:rPr>
+          <w:lang w:val="en-GB"/>
+        </w:rPr>
+      </w:pPr>
+      <w:r>
+        <w:rPr>
+          <w:lang w:val="en-GB"/>
+        </w:rPr>
+        <w:t xml:space="preserve">The application layer is the hardest to defend. </w:t>
+      </w:r>
+      <w:r>
+        <w:rPr>
+          <w:lang w:val="en-GB"/>
+        </w:rPr>
+        <w:t>T</w:t>
+      </w:r>
+      <w:r>
+        <w:rPr>
+          <w:lang w:val="en-GB"/>
+        </w:rPr>
+        <w:t xml:space="preserve">o prevent injection </w:t>
+      </w:r>
+      <w:proofErr w:type="gramStart"/>
+      <w:r>
+        <w:rPr>
+          <w:lang w:val="en-GB"/>
+        </w:rPr>
+        <w:t>attacks</w:t>
+      </w:r>
+      <w:proofErr w:type="gramEnd"/>
+      <w:r>
+        <w:rPr>
+          <w:lang w:val="en-GB"/>
+        </w:rPr>
+        <w:t xml:space="preserve"> it is useful to employ comprehensive data sanitization or to use a web application firewall</w:t>
+      </w:r>
+      <w:r>
+        <w:rPr>
+          <w:lang w:val="en-GB"/>
+        </w:rPr>
+        <w:t xml:space="preserve">. </w:t>
+      </w:r>
+      <w:r>
+        <w:rPr>
+          <w:lang w:val="en-GB"/>
+        </w:rPr>
+        <w:t>Moreover, to</w:t>
+      </w:r>
+      <w:r>
+        <w:rPr>
+          <w:lang w:val="en-GB"/>
+        </w:rPr>
+        <w:t xml:space="preserve"> avoid sensitive data exposure, such as</w:t>
+      </w:r>
+      <w:r>
+        <w:rPr>
+          <w:lang w:val="en-GB"/>
+        </w:rPr>
+        <w:t xml:space="preserve"> the</w:t>
+      </w:r>
+      <w:r>
+        <w:rPr>
+          <w:lang w:val="en-GB"/>
+        </w:rPr>
+        <w:t xml:space="preserve"> credit cards or authentication credentials, </w:t>
+      </w:r>
+      <w:r>
+        <w:rPr>
+          <w:lang w:val="en-GB"/>
+        </w:rPr>
+        <w:t>it is needed the implementation security measures like the encryption of the data or the definition of accessibility, secure authentication gateway (for example the use of the advanced standard security technology like SST or TSL</w:t>
+      </w:r>
+      <w:r>
+        <w:rPr>
+          <w:lang w:val="en-GB"/>
+        </w:rPr>
+        <w:t>)</w:t>
+      </w:r>
+      <w:r>
+        <w:rPr>
+          <w:lang w:val="en-GB"/>
+        </w:rPr>
+        <w:t xml:space="preserve"> and a backup plan.</w:t>
+      </w:r>
+    </w:p>
+    <w:p>
+      <w:pPr>
+        <w:rPr>
+          <w:lang w:val="en-GB"/>
+        </w:rPr>
+      </w:pPr>
+    </w:p>
+    <w:p>
+      <w:pPr>
+        <w:rPr>
+          <w:lang w:val="en-GB"/>
+        </w:rPr>
+      </w:pPr>
+      <w:r>
+        <w:rPr>
+          <w:lang w:val="en-GB"/>
+        </w:rPr>
+        <w:t>3.5.3.3 Server side</w:t>
+      </w:r>
+    </w:p>
+    <w:p>
+      <w:pPr>
+        <w:rPr>
+          <w:lang w:val="en-GB"/>
+        </w:rPr>
+      </w:pPr>
+      <w:r>
+        <w:rPr>
+          <w:lang w:val="en-GB"/>
+        </w:rPr>
+        <w:t>An idea to implement the server side architecture is to strongly sep</w:t>
+      </w:r>
+      <w:r>
+        <w:rPr>
+          <w:lang w:val="en-GB"/>
+        </w:rPr>
+        <w:t xml:space="preserve">arate the data from application and to use firewalls to separate one zone to </w:t>
+      </w:r>
+      <w:proofErr w:type="spellStart"/>
+      <w:r>
+        <w:rPr>
+          <w:lang w:val="en-GB"/>
+        </w:rPr>
+        <w:t xml:space="preserve">each </w:t>
+      </w:r>
+      <w:proofErr w:type="gramStart"/>
+      <w:r>
+        <w:rPr>
+          <w:lang w:val="en-GB"/>
+        </w:rPr>
+        <w:t>others</w:t>
+      </w:r>
+      <w:proofErr w:type="spellEnd"/>
+      <w:proofErr w:type="gramEnd"/>
+      <w:r>
+        <w:rPr>
+          <w:lang w:val="en-GB"/>
+        </w:rPr>
+        <w:t xml:space="preserve">. </w:t>
+      </w:r>
+    </w:p>
+    <w:p>
+      <w:pPr>
+        <w:rPr>
+          <w:lang w:val="en-GB"/>
+        </w:rPr>
+      </w:pPr>
+    </w:p>
+    <w:p>
+      <w:pPr>
+        <w:rPr>
+          <w:lang w:val="en-GB"/>
+        </w:rPr>
+      </w:pPr>
+      <w:r>
+        <w:rPr>
+          <w:lang w:val="en-GB"/>
+        </w:rPr>
+        <w:t>3.5.4 MAIN</w:t>
+      </w:r>
+      <w:r>
+        <w:rPr>
+          <w:lang w:val="en-GB"/>
+        </w:rPr>
+        <w:t>TENABILITY</w:t>
+      </w:r>
+    </w:p>
+    <w:p>
+      <w:pPr>
+        <w:rPr>
+          <w:rFonts w:cs="Times New Roman"/>
+          <w:lang w:val="en-US" w:eastAsia="it-IT"/>
+        </w:rPr>
+      </w:pPr>
+      <w:r>
+        <w:rPr>
+          <w:rFonts w:cs="Times New Roman"/>
+          <w:lang w:val="en-US" w:eastAsia="it-IT"/>
+        </w:rPr>
+        <w:t>The a</w:t>
+      </w:r>
+      <w:r>
+        <w:rPr>
+          <w:rFonts w:cs="Times New Roman"/>
+          <w:lang w:val="en-US" w:eastAsia="it-IT"/>
+        </w:rPr>
+        <w:t>p</w:t>
+      </w:r>
+      <w:r>
+        <w:rPr>
+          <w:rFonts w:cs="Times New Roman"/>
+          <w:lang w:val="en-US" w:eastAsia="it-IT"/>
+        </w:rPr>
+        <w:t>plication does not provide any specific API,</w:t>
+      </w:r>
+      <w:r>
+        <w:rPr>
+          <w:rFonts w:cs="Times New Roman"/>
+          <w:lang w:val="en-US" w:eastAsia="it-IT"/>
+        </w:rPr>
+        <w:t xml:space="preserve"> </w:t>
+      </w:r>
+      <w:r>
+        <w:rPr>
+          <w:rFonts w:cs="Times New Roman"/>
+          <w:lang w:val="en-US" w:eastAsia="it-IT"/>
+        </w:rPr>
+        <w:t>but the whole application code will be documented to well inform future developers</w:t>
+      </w:r>
+      <w:r>
+        <w:rPr>
+          <w:rFonts w:cs="Times New Roman"/>
+          <w:lang w:val="en-US" w:eastAsia="it-IT"/>
+        </w:rPr>
+        <w:t xml:space="preserve"> </w:t>
+      </w:r>
+      <w:r>
+        <w:rPr>
+          <w:rFonts w:cs="Times New Roman"/>
+          <w:lang w:val="en-US" w:eastAsia="it-IT"/>
+        </w:rPr>
+        <w:t>of how application works and how it has been developed.</w:t>
+      </w:r>
+      <w:r>
+        <w:rPr>
+          <w:rFonts w:cs="Times New Roman"/>
+          <w:lang w:val="en-US" w:eastAsia="it-IT"/>
+        </w:rPr>
+        <w:t xml:space="preserve"> -&gt; NON AVEVO LA PIU PALLIDA IDEA, HO PRESO LA FRASE DA UN ESEMPIO DI UN ALTRO ANNO!!!!!</w:t>
+      </w:r>
+    </w:p>
+    <w:p>
+      <w:pPr>
+        <w:rPr>
+          <w:rFonts w:cs="Times New Roman"/>
+          <w:lang w:val="en-US" w:eastAsia="it-IT"/>
+        </w:rPr>
+      </w:pPr>
       <w:bookmarkStart w:id="0" w:name="_GoBack"/>
       <w:bookmarkEnd w:id="0"/>
-      <w:r>
-        <w:rPr>
-          <w:lang w:val="en-GB"/>
-        </w:rPr>
-        <w:t>n particular to ISO/IEC 12207 dated 2008.</w:t>
-      </w:r>
-    </w:p>
-    <w:p>
-      <w:pPr>
-        <w:rPr>
-          <w:lang w:val="en-GB"/>
-        </w:rPr>
-      </w:pPr>
-      <w:r>
-        <w:rPr>
-          <w:lang w:val="en-GB"/>
-        </w:rPr>
-        <w:t>3.4.2 HARDWARE LIMITATION</w:t>
-      </w:r>
-    </w:p>
-    <w:p>
-      <w:pPr>
-        <w:rPr>
-          <w:lang w:val="en-GB"/>
-        </w:rPr>
-      </w:pPr>
-      <w:r>
-        <w:rPr>
-          <w:lang w:val="en-GB"/>
-        </w:rPr>
-        <w:t xml:space="preserve">Since it is a mobile application, </w:t>
+    </w:p>
+    <w:p>
+      <w:pPr>
+        <w:rPr>
+          <w:lang w:val="en-GB"/>
+        </w:rPr>
+      </w:pPr>
+    </w:p>
+    <w:p>
+      <w:pPr>
+        <w:rPr>
+          <w:lang w:val="en-GB"/>
+        </w:rPr>
+      </w:pPr>
+      <w:r>
+        <w:rPr>
+          <w:lang w:val="en-GB"/>
+        </w:rPr>
+        <w:t>3.5.5 PORTABILITY</w:t>
+      </w:r>
+      <w:r>
+        <w:rPr>
+          <w:lang w:val="en-GB"/>
+        </w:rPr>
+        <w:t xml:space="preserve"> </w:t>
+      </w:r>
+    </w:p>
+    <w:p>
+      <w:pPr>
+        <w:rPr>
+          <w:lang w:val="en-GB"/>
+        </w:rPr>
+      </w:pPr>
+      <w:r>
+        <w:rPr>
+          <w:lang w:val="en-GB"/>
+        </w:rPr>
+        <w:t xml:space="preserve">The application could be used on every smartphone provided with </w:t>
       </w:r>
       <w:proofErr w:type="spellStart"/>
       <w:r>
         <w:rPr>
           <w:lang w:val="en-GB"/>
         </w:rPr>
-        <w:t>Travlendar</w:t>
+        <w:t>iOs</w:t>
       </w:r>
       <w:proofErr w:type="spellEnd"/>
       <w:r>
         <w:rPr>
           <w:lang w:val="en-GB"/>
         </w:rPr>
-        <w:t>+ requires a smartphone or a tablet with internet connection and with the GPS to find the location of the user.</w:t>
-      </w:r>
-    </w:p>
-    <w:p>
-      <w:pPr>
-        <w:rPr>
-          <w:lang w:val="en-GB"/>
-        </w:rPr>
-      </w:pPr>
-      <w:r>
-        <w:rPr>
-          <w:lang w:val="en-GB"/>
-        </w:rPr>
-        <w:t>3.4.3 ANY OTHER CONSTRAINT</w:t>
-      </w:r>
-    </w:p>
-    <w:p>
-      <w:pPr>
-        <w:rPr>
-          <w:lang w:val="en-GB"/>
-        </w:rPr>
-      </w:pPr>
-      <w:r>
-        <w:rPr>
-          <w:lang w:val="en-GB"/>
-        </w:rPr>
-        <w:t>3.5 SOFTWARE SYSTEM ATTRIBUTES</w:t>
-      </w:r>
-    </w:p>
-    <w:p>
-      <w:pPr>
-        <w:rPr>
-          <w:lang w:val="en-GB"/>
-        </w:rPr>
-      </w:pPr>
-      <w:r>
-        <w:rPr>
-          <w:lang w:val="en-GB"/>
-        </w:rPr>
-        <w:t>3.5.1 RELIABILITY</w:t>
-      </w:r>
-    </w:p>
-    <w:p>
-      <w:pPr>
-        <w:rPr>
-          <w:lang w:val="en-GB"/>
-        </w:rPr>
-      </w:pPr>
-      <w:r>
-        <w:rPr>
-          <w:lang w:val="en-GB"/>
-        </w:rPr>
-        <w:t>3.5.2 AVAILABILITY</w:t>
-      </w:r>
-    </w:p>
-    <w:p>
-      <w:pPr>
-        <w:rPr>
-          <w:lang w:val="en-GB"/>
-        </w:rPr>
-      </w:pPr>
-      <w:r>
-        <w:rPr>
-          <w:lang w:val="en-GB"/>
-        </w:rPr>
-        <w:t>3.5.3 SECURITY</w:t>
-      </w:r>
-    </w:p>
-    <w:p>
-      <w:pPr>
-        <w:rPr>
-          <w:lang w:val="en-GB"/>
-        </w:rPr>
-      </w:pPr>
-      <w:r>
-        <w:rPr>
-          <w:lang w:val="en-GB"/>
-        </w:rPr>
-        <w:t>3.5.4 MAINTENABILITY</w:t>
-      </w:r>
-    </w:p>
-    <w:p>
-      <w:pPr>
-        <w:rPr>
-          <w:lang w:val="en-GB"/>
-        </w:rPr>
-      </w:pPr>
-      <w:r>
-        <w:rPr>
-          <w:lang w:val="en-GB"/>
-        </w:rPr>
-        <w:t>3.5.5 PORTABILITY</w:t>
-      </w:r>
+        <w:t xml:space="preserve"> or Android. </w:t>
+      </w:r>
+    </w:p>
+    <w:p>
+      <w:pPr>
+        <w:rPr>
+          <w:lang w:val="en-GB"/>
+        </w:rPr>
+      </w:pPr>
     </w:p>
     <w:p>
       <w:pPr>
@@ -5589,6 +6067,7 @@
   <w:style w:type="character" w:default="1" w:styleId="Carpredefinitoparagrafo">
     <w:name w:val="Default Paragraph Font"/>
     <w:uiPriority w:val="1"/>
+    <w:semiHidden/>
     <w:unhideWhenUsed/>
   </w:style>
   <w:style w:type="table" w:default="1" w:styleId="Tabellanormale">

</xml_diff>